<commit_message>
retour au formulaire modifier numéro originel et changement onglet documents
</commit_message>
<xml_diff>
--- a/Logiciel_PEP/mysite/polls/templates/polls/Avenant_rdm_026.docx
+++ b/Logiciel_PEP/mysite/polls/templates/polls/Avenant_rdm_026.docx
@@ -90,14 +90,24 @@
         </w:rPr>
         <w:t>{</w:t>
       </w:r>
+      <w:proofErr w:type="spellStart"/>
       <w:r>
         <w:rPr>
           <w:rStyle w:val="Rfrencelgre"/>
           <w:rFonts w:ascii="Quicksand" w:hAnsi="Quicksand"/>
           <w:color w:val="7D92DF"/>
         </w:rPr>
-        <w:t>ref_etude</w:t>
-      </w:r>
+        <w:t>etude</w:t>
+      </w:r>
+      <w:r>
+        <w:rPr>
+          <w:rStyle w:val="Rfrencelgre"/>
+          <w:rFonts w:ascii="Quicksand" w:hAnsi="Quicksand"/>
+          <w:color w:val="7D92DF"/>
+        </w:rPr>
+        <w:t>.ref</w:t>
+      </w:r>
+      <w:proofErr w:type="spellEnd"/>
       <w:r>
         <w:rPr>
           <w:rStyle w:val="Rfrencelgre"/>

</xml_diff>